<commit_message>
resume update portfolio link
</commit_message>
<xml_diff>
--- a/assets/pdf/CV_Clareon_2025.docx
+++ b/assets/pdf/CV_Clareon_2025.docx
@@ -68,7 +68,47 @@
             <w:sz w:val="24"/>
             <w:szCs w:val="24"/>
           </w:rPr>
-          <w:t>https://clrnlvly.github.io/portfolio/</w:t>
+          <w:t>https://clrnlvly.github.io/</w:t>
+        </w:r>
+        <w:r>
+          <w:rPr>
+            <w:rFonts w:cstheme="minorHAnsi"/>
+            <w:sz w:val="24"/>
+            <w:szCs w:val="24"/>
+          </w:rPr>
+          <w:t>My-P</w:t>
+        </w:r>
+        <w:r>
+          <w:rPr>
+            <w:rFonts w:cstheme="minorHAnsi"/>
+            <w:sz w:val="24"/>
+            <w:szCs w:val="24"/>
+          </w:rPr>
+          <w:t>o</w:t>
+        </w:r>
+        <w:r>
+          <w:rPr>
+            <w:rFonts w:cstheme="minorHAnsi"/>
+            <w:sz w:val="24"/>
+            <w:szCs w:val="24"/>
+          </w:rPr>
+          <w:t>r</w:t>
+        </w:r>
+        <w:r>
+          <w:rPr>
+            <w:rFonts w:cstheme="minorHAnsi"/>
+            <w:sz w:val="24"/>
+            <w:szCs w:val="24"/>
+          </w:rPr>
+          <w:t>tfolio</w:t>
+        </w:r>
+        <w:r>
+          <w:rPr>
+            <w:rFonts w:cstheme="minorHAnsi"/>
+            <w:sz w:val="24"/>
+            <w:szCs w:val="24"/>
+          </w:rPr>
+          <w:t>/</w:t>
         </w:r>
       </w:hyperlink>
     </w:p>
@@ -1973,17 +2013,7 @@
           <w:sz w:val="24"/>
           <w:szCs w:val="24"/>
         </w:rPr>
-        <w:t>Oct</w:t>
-      </w:r>
-      <w:r>
-        <w:rPr>
-          <w:rFonts w:asciiTheme="minorHAnsi" w:hAnsiTheme="minorHAnsi" w:cstheme="minorHAnsi"/>
-          <w:b/>
-          <w:bCs/>
-          <w:sz w:val="24"/>
-          <w:szCs w:val="24"/>
-        </w:rPr>
-        <w:t xml:space="preserve"> 2019 </w:t>
+        <w:t xml:space="preserve">Oct 2019 </w:t>
       </w:r>
       <w:r>
         <w:rPr>
@@ -2003,27 +2033,7 @@
           <w:sz w:val="24"/>
           <w:szCs w:val="24"/>
         </w:rPr>
-        <w:t xml:space="preserve"> </w:t>
-      </w:r>
-      <w:r>
-        <w:rPr>
-          <w:rFonts w:asciiTheme="minorHAnsi" w:hAnsiTheme="minorHAnsi" w:cstheme="minorHAnsi"/>
-          <w:b/>
-          <w:bCs/>
-          <w:sz w:val="24"/>
-          <w:szCs w:val="24"/>
-        </w:rPr>
-        <w:t>July 2020</w:t>
-      </w:r>
-      <w:r>
-        <w:rPr>
-          <w:rFonts w:asciiTheme="minorHAnsi" w:hAnsiTheme="minorHAnsi" w:cstheme="minorHAnsi"/>
-          <w:b/>
-          <w:bCs/>
-          <w:sz w:val="24"/>
-          <w:szCs w:val="24"/>
-        </w:rPr>
-        <w:t>)</w:t>
+        <w:t xml:space="preserve"> July 2020)</w:t>
       </w:r>
     </w:p>
     <w:p>

</xml_diff>